<commit_message>
This is our second commit
</commit_message>
<xml_diff>
--- a/Git Details.docx
+++ b/Git Details.docx
@@ -477,8 +477,69 @@
           <w:numId w:val="3"/>
         </w:numPr>
         <w:rPr>
-          <w:sz w:val="44"/>
-          <w:szCs w:val="44"/>
+          <w:sz w:val="28"/>
+          <w:szCs w:val="28"/>
+        </w:rPr>
+      </w:pPr>
+      <w:r>
+        <w:rPr>
+          <w:sz w:val="28"/>
+          <w:szCs w:val="28"/>
+        </w:rPr>
+        <w:t>git log</w:t>
+      </w:r>
+    </w:p>
+    <w:p>
+      <w:pPr>
+        <w:pStyle w:val="ListParagraph"/>
+        <w:numPr>
+          <w:ilvl w:val="0"/>
+          <w:numId w:val="3"/>
+        </w:numPr>
+        <w:rPr>
+          <w:sz w:val="28"/>
+          <w:szCs w:val="28"/>
+        </w:rPr>
+      </w:pPr>
+      <w:r>
+        <w:rPr>
+          <w:sz w:val="28"/>
+          <w:szCs w:val="28"/>
+        </w:rPr>
+        <w:lastRenderedPageBreak/>
+        <w:t>git log --author="Amitav Dev"</w:t>
+      </w:r>
+    </w:p>
+    <w:p>
+      <w:pPr>
+        <w:pStyle w:val="ListParagraph"/>
+        <w:numPr>
+          <w:ilvl w:val="0"/>
+          <w:numId w:val="3"/>
+        </w:numPr>
+        <w:rPr>
+          <w:sz w:val="28"/>
+          <w:szCs w:val="28"/>
+        </w:rPr>
+      </w:pPr>
+      <w:r>
+        <w:rPr>
+          <w:sz w:val="28"/>
+          <w:szCs w:val="28"/>
+        </w:rPr>
+        <w:t>git status</w:t>
+      </w:r>
+    </w:p>
+    <w:p>
+      <w:pPr>
+        <w:pStyle w:val="ListParagraph"/>
+        <w:numPr>
+          <w:ilvl w:val="0"/>
+          <w:numId w:val="3"/>
+        </w:numPr>
+        <w:rPr>
+          <w:sz w:val="28"/>
+          <w:szCs w:val="28"/>
         </w:rPr>
       </w:pPr>
     </w:p>

</xml_diff>

<commit_message>
This is sixth commit
</commit_message>
<xml_diff>
--- a/Git Details.docx
+++ b/Git Details.docx
@@ -542,6 +542,33 @@
           <w:szCs w:val="28"/>
         </w:rPr>
       </w:pPr>
+      <w:r>
+        <w:rPr>
+          <w:sz w:val="28"/>
+          <w:szCs w:val="28"/>
+        </w:rPr>
+        <w:t>git add sure.txt</w:t>
+      </w:r>
+    </w:p>
+    <w:p>
+      <w:pPr>
+        <w:pStyle w:val="ListParagraph"/>
+        <w:numPr>
+          <w:ilvl w:val="0"/>
+          <w:numId w:val="3"/>
+        </w:numPr>
+        <w:rPr>
+          <w:sz w:val="28"/>
+          <w:szCs w:val="28"/>
+        </w:rPr>
+      </w:pPr>
+      <w:r>
+        <w:rPr>
+          <w:sz w:val="28"/>
+          <w:szCs w:val="28"/>
+        </w:rPr>
+        <w:t>git commit -m "This is our comments to commit)</w:t>
+      </w:r>
     </w:p>
     <w:p>
       <w:pPr>

</xml_diff>

<commit_message>
This is my seventh commit
</commit_message>
<xml_diff>
--- a/Git Details.docx
+++ b/Git Details.docx
@@ -569,6 +569,66 @@
         </w:rPr>
         <w:t>git commit -m "This is our comments to commit)</w:t>
       </w:r>
+    </w:p>
+    <w:p>
+      <w:pPr>
+        <w:pStyle w:val="ListParagraph"/>
+        <w:numPr>
+          <w:ilvl w:val="0"/>
+          <w:numId w:val="3"/>
+        </w:numPr>
+        <w:rPr>
+          <w:sz w:val="28"/>
+          <w:szCs w:val="28"/>
+        </w:rPr>
+      </w:pPr>
+      <w:r>
+        <w:rPr>
+          <w:sz w:val="28"/>
+          <w:szCs w:val="28"/>
+        </w:rPr>
+        <w:t>Working Area -&gt; Staging Area --&gt; Repository</w:t>
+      </w:r>
+    </w:p>
+    <w:p>
+      <w:pPr>
+        <w:pStyle w:val="ListParagraph"/>
+        <w:numPr>
+          <w:ilvl w:val="0"/>
+          <w:numId w:val="3"/>
+        </w:numPr>
+        <w:rPr>
+          <w:sz w:val="28"/>
+          <w:szCs w:val="28"/>
+        </w:rPr>
+      </w:pPr>
+      <w:r>
+        <w:rPr>
+          <w:sz w:val="28"/>
+          <w:szCs w:val="28"/>
+        </w:rPr>
+        <w:t>git rm test.txt</w:t>
+      </w:r>
+      <w:r>
+        <w:rPr>
+          <w:sz w:val="28"/>
+          <w:szCs w:val="28"/>
+        </w:rPr>
+        <w:t xml:space="preserve"> ( For Deletion permanently)</w:t>
+      </w:r>
+    </w:p>
+    <w:p>
+      <w:pPr>
+        <w:pStyle w:val="ListParagraph"/>
+        <w:numPr>
+          <w:ilvl w:val="0"/>
+          <w:numId w:val="3"/>
+        </w:numPr>
+        <w:rPr>
+          <w:sz w:val="28"/>
+          <w:szCs w:val="28"/>
+        </w:rPr>
+      </w:pPr>
     </w:p>
     <w:p>
       <w:pPr>

</xml_diff>